<commit_message>
brought in ebola data and edited notes
</commit_message>
<xml_diff>
--- a/workshop brainstorming notes.docx
+++ b/workshop brainstorming notes.docx
@@ -4,6 +4,9 @@
   <w:body>
     <w:p>
       <w:r>
+        <w:t xml:space="preserve">           </w:t>
+      </w:r>
+      <w:r>
         <w:t>-Emory covid dataset</w:t>
       </w:r>
     </w:p>
@@ -46,21 +49,12 @@
           <w:bCs/>
         </w:rPr>
       </w:pPr>
-      <w:proofErr w:type="spellStart"/>
       <w:r>
         <w:rPr>
           <w:b/>
           <w:bCs/>
         </w:rPr>
-        <w:t>Powerpoint</w:t>
-      </w:r>
-      <w:proofErr w:type="spellEnd"/>
-      <w:r>
-        <w:rPr>
-          <w:b/>
-          <w:bCs/>
-        </w:rPr>
-        <w:t xml:space="preserve"> 1</w:t>
+        <w:t>Powerpoint 1</w:t>
       </w:r>
     </w:p>
     <w:p>
@@ -108,29 +102,19 @@
         </w:numPr>
       </w:pPr>
       <w:r>
-        <w:t xml:space="preserve">What’s a </w:t>
-      </w:r>
-      <w:proofErr w:type="gramStart"/>
-      <w:r>
-        <w:t>function</w:t>
-      </w:r>
-      <w:proofErr w:type="gramEnd"/>
-    </w:p>
-    <w:p>
-      <w:pPr>
-        <w:pStyle w:val="ListParagraph"/>
-        <w:numPr>
-          <w:ilvl w:val="1"/>
-          <w:numId w:val="1"/>
-        </w:numPr>
-      </w:pPr>
-      <w:proofErr w:type="gramStart"/>
-      <w:r>
-        <w:t>Function(</w:t>
-      </w:r>
-      <w:proofErr w:type="gramEnd"/>
-      <w:r>
-        <w:t>)</w:t>
+        <w:t>What’s a function</w:t>
+      </w:r>
+    </w:p>
+    <w:p>
+      <w:pPr>
+        <w:pStyle w:val="ListParagraph"/>
+        <w:numPr>
+          <w:ilvl w:val="1"/>
+          <w:numId w:val="1"/>
+        </w:numPr>
+      </w:pPr>
+      <w:r>
+        <w:t>Function()</w:t>
       </w:r>
     </w:p>
     <w:p>
@@ -189,13 +173,8 @@
           <w:numId w:val="1"/>
         </w:numPr>
       </w:pPr>
-      <w:proofErr w:type="spellStart"/>
-      <w:r>
-        <w:t>Tidyverse</w:t>
-      </w:r>
-      <w:proofErr w:type="spellEnd"/>
-      <w:r>
-        <w:t xml:space="preserve"> </w:t>
+      <w:r>
+        <w:t xml:space="preserve">Tidyverse </w:t>
       </w:r>
     </w:p>
     <w:p>
@@ -255,7 +234,25 @@
         </w:numPr>
       </w:pPr>
       <w:r>
-        <w:t>[]</w:t>
+        <w:t>[</w:t>
+      </w:r>
+      <w:r>
+        <w:t>row,col</w:t>
+      </w:r>
+      <w:r>
+        <w:t>]</w:t>
+      </w:r>
+    </w:p>
+    <w:p>
+      <w:pPr>
+        <w:pStyle w:val="ListParagraph"/>
+        <w:numPr>
+          <w:ilvl w:val="1"/>
+          <w:numId w:val="1"/>
+        </w:numPr>
+      </w:pPr>
+      <w:r>
+        <w:t>%&gt;%</w:t>
       </w:r>
     </w:p>
     <w:p>
@@ -305,13 +302,8 @@
           <w:numId w:val="1"/>
         </w:numPr>
       </w:pPr>
-      <w:proofErr w:type="gramStart"/>
-      <w:r>
-        <w:t>Read.csv(</w:t>
-      </w:r>
-      <w:proofErr w:type="gramEnd"/>
-      <w:r>
-        <w:t>)</w:t>
+      <w:r>
+        <w:t>Read.csv()</w:t>
       </w:r>
     </w:p>
     <w:p>
@@ -334,120 +326,123 @@
           <w:numId w:val="1"/>
         </w:numPr>
       </w:pPr>
-      <w:proofErr w:type="spellStart"/>
+      <w:r>
+        <w:t>Basic calculation within dataframe (new column)</w:t>
+      </w:r>
+    </w:p>
+    <w:p>
+      <w:pPr>
+        <w:pStyle w:val="ListParagraph"/>
+        <w:numPr>
+          <w:ilvl w:val="0"/>
+          <w:numId w:val="1"/>
+        </w:numPr>
+      </w:pPr>
+      <w:r>
+        <w:t>Subset() or filter()</w:t>
+      </w:r>
+    </w:p>
+    <w:p>
+      <w:pPr>
+        <w:pStyle w:val="ListParagraph"/>
+        <w:numPr>
+          <w:ilvl w:val="1"/>
+          <w:numId w:val="1"/>
+        </w:numPr>
+      </w:pPr>
+      <w:r>
+        <w:t xml:space="preserve">And base-R </w:t>
+      </w:r>
+      <w:r>
+        <w:t xml:space="preserve">indexing example. </w:t>
+      </w:r>
+    </w:p>
+    <w:p>
+      <w:pPr>
+        <w:pStyle w:val="ListParagraph"/>
+        <w:numPr>
+          <w:ilvl w:val="0"/>
+          <w:numId w:val="1"/>
+        </w:numPr>
+      </w:pPr>
       <w:r>
         <w:t>Dplyr</w:t>
       </w:r>
-      <w:proofErr w:type="spellEnd"/>
-    </w:p>
-    <w:p>
-      <w:pPr>
-        <w:pStyle w:val="ListParagraph"/>
-        <w:numPr>
-          <w:ilvl w:val="1"/>
-          <w:numId w:val="1"/>
-        </w:numPr>
-      </w:pPr>
-      <w:proofErr w:type="gramStart"/>
-      <w:r>
-        <w:t>Mutate(</w:t>
-      </w:r>
-      <w:proofErr w:type="gramEnd"/>
-      <w:r>
-        <w:t>)</w:t>
-      </w:r>
-    </w:p>
-    <w:p>
-      <w:pPr>
-        <w:pStyle w:val="ListParagraph"/>
-        <w:numPr>
-          <w:ilvl w:val="1"/>
-          <w:numId w:val="1"/>
-        </w:numPr>
-      </w:pPr>
-      <w:proofErr w:type="spellStart"/>
-      <w:r>
-        <w:t>Group_</w:t>
-      </w:r>
-      <w:proofErr w:type="gramStart"/>
-      <w:r>
-        <w:t>by</w:t>
-      </w:r>
-      <w:proofErr w:type="spellEnd"/>
-      <w:r>
-        <w:t>(</w:t>
-      </w:r>
-      <w:proofErr w:type="gramEnd"/>
-      <w:r>
-        <w:t>)</w:t>
-      </w:r>
-    </w:p>
-    <w:p>
-      <w:pPr>
-        <w:pStyle w:val="ListParagraph"/>
-        <w:numPr>
-          <w:ilvl w:val="1"/>
-          <w:numId w:val="1"/>
-        </w:numPr>
-      </w:pPr>
-      <w:proofErr w:type="spellStart"/>
-      <w:proofErr w:type="gramStart"/>
-      <w:r>
-        <w:t>Summarise</w:t>
-      </w:r>
-      <w:proofErr w:type="spellEnd"/>
-      <w:r>
-        <w:t>(</w:t>
-      </w:r>
-      <w:proofErr w:type="gramEnd"/>
-      <w:r>
-        <w:t>)</w:t>
-      </w:r>
-    </w:p>
-    <w:p>
-      <w:pPr>
-        <w:pStyle w:val="ListParagraph"/>
-        <w:numPr>
-          <w:ilvl w:val="0"/>
-          <w:numId w:val="1"/>
-        </w:numPr>
-      </w:pPr>
-      <w:r>
-        <w:t xml:space="preserve">Query </w:t>
-      </w:r>
-    </w:p>
-    <w:p>
-      <w:pPr>
-        <w:pStyle w:val="ListParagraph"/>
-        <w:numPr>
-          <w:ilvl w:val="0"/>
-          <w:numId w:val="1"/>
-        </w:numPr>
-      </w:pPr>
-      <w:r>
-        <w:t xml:space="preserve">Basic calculation within </w:t>
-      </w:r>
-      <w:proofErr w:type="spellStart"/>
-      <w:r>
-        <w:t>dataframe</w:t>
-      </w:r>
-      <w:proofErr w:type="spellEnd"/>
-    </w:p>
-    <w:p>
-      <w:pPr>
-        <w:pStyle w:val="ListParagraph"/>
-        <w:numPr>
-          <w:ilvl w:val="0"/>
-          <w:numId w:val="1"/>
-        </w:numPr>
-      </w:pPr>
-      <w:proofErr w:type="gramStart"/>
-      <w:r>
-        <w:t>Write.csv(</w:t>
-      </w:r>
-      <w:proofErr w:type="gramEnd"/>
-      <w:r>
-        <w:t>)</w:t>
+    </w:p>
+    <w:p>
+      <w:pPr>
+        <w:pStyle w:val="ListParagraph"/>
+        <w:numPr>
+          <w:ilvl w:val="1"/>
+          <w:numId w:val="1"/>
+        </w:numPr>
+      </w:pPr>
+      <w:r>
+        <w:t>Mutate()</w:t>
+      </w:r>
+    </w:p>
+    <w:p>
+      <w:pPr>
+        <w:pStyle w:val="ListParagraph"/>
+        <w:numPr>
+          <w:ilvl w:val="1"/>
+          <w:numId w:val="1"/>
+        </w:numPr>
+      </w:pPr>
+      <w:r>
+        <w:t>Group_by()</w:t>
+      </w:r>
+    </w:p>
+    <w:p>
+      <w:pPr>
+        <w:pStyle w:val="ListParagraph"/>
+        <w:numPr>
+          <w:ilvl w:val="1"/>
+          <w:numId w:val="1"/>
+        </w:numPr>
+      </w:pPr>
+      <w:r>
+        <w:t>Summarise()</w:t>
+      </w:r>
+    </w:p>
+    <w:p>
+      <w:pPr>
+        <w:pStyle w:val="ListParagraph"/>
+        <w:numPr>
+          <w:ilvl w:val="0"/>
+          <w:numId w:val="1"/>
+        </w:numPr>
+      </w:pPr>
+      <w:r>
+        <w:t>Build a query and summarize</w:t>
+      </w:r>
+      <w:r>
+        <w:t>.</w:t>
+      </w:r>
+    </w:p>
+    <w:p>
+      <w:pPr>
+        <w:pStyle w:val="ListParagraph"/>
+        <w:numPr>
+          <w:ilvl w:val="1"/>
+          <w:numId w:val="1"/>
+        </w:numPr>
+      </w:pPr>
+      <w:r>
+        <w:lastRenderedPageBreak/>
+        <w:t xml:space="preserve">Then, use mutate() to build a new variable. </w:t>
+      </w:r>
+    </w:p>
+    <w:p>
+      <w:pPr>
+        <w:pStyle w:val="ListParagraph"/>
+        <w:numPr>
+          <w:ilvl w:val="0"/>
+          <w:numId w:val="1"/>
+        </w:numPr>
+      </w:pPr>
+      <w:r>
+        <w:t>Write.csv()</w:t>
       </w:r>
     </w:p>
     <w:p>
@@ -457,21 +452,28 @@
           <w:bCs/>
         </w:rPr>
       </w:pPr>
-      <w:proofErr w:type="spellStart"/>
       <w:r>
         <w:rPr>
           <w:b/>
           <w:bCs/>
         </w:rPr>
-        <w:t>Powerpoint</w:t>
-      </w:r>
-      <w:proofErr w:type="spellEnd"/>
-      <w:r>
+        <w:t>Powerpoint 2</w:t>
+      </w:r>
+    </w:p>
+    <w:p>
+      <w:pPr>
+        <w:pStyle w:val="ListParagraph"/>
+        <w:numPr>
+          <w:ilvl w:val="0"/>
+          <w:numId w:val="1"/>
+        </w:numPr>
         <w:rPr>
           <w:b/>
           <w:bCs/>
         </w:rPr>
-        <w:t xml:space="preserve"> 2</w:t>
+      </w:pPr>
+      <w:r>
+        <w:t>As.Date() vs. lubridate</w:t>
       </w:r>
     </w:p>
     <w:p>
@@ -486,58 +488,8 @@
           <w:bCs/>
         </w:rPr>
       </w:pPr>
-      <w:proofErr w:type="spellStart"/>
-      <w:proofErr w:type="gramStart"/>
-      <w:r>
-        <w:lastRenderedPageBreak/>
-        <w:t>As.Date</w:t>
-      </w:r>
-      <w:proofErr w:type="spellEnd"/>
-      <w:proofErr w:type="gramEnd"/>
-      <w:r>
-        <w:t xml:space="preserve">() vs. </w:t>
-      </w:r>
-      <w:proofErr w:type="spellStart"/>
-      <w:r>
-        <w:t>lubridate</w:t>
-      </w:r>
-      <w:proofErr w:type="spellEnd"/>
-    </w:p>
-    <w:p>
-      <w:pPr>
-        <w:pStyle w:val="ListParagraph"/>
-        <w:numPr>
-          <w:ilvl w:val="0"/>
-          <w:numId w:val="1"/>
-        </w:numPr>
-        <w:rPr>
-          <w:b/>
-          <w:bCs/>
-        </w:rPr>
-      </w:pPr>
-      <w:proofErr w:type="spellStart"/>
-      <w:r>
-        <w:t>Pivot_</w:t>
-      </w:r>
-      <w:proofErr w:type="gramStart"/>
-      <w:r>
-        <w:t>wider</w:t>
-      </w:r>
-      <w:proofErr w:type="spellEnd"/>
-      <w:r>
-        <w:t>(</w:t>
-      </w:r>
-      <w:proofErr w:type="gramEnd"/>
-      <w:r>
-        <w:t xml:space="preserve">) + </w:t>
-      </w:r>
-      <w:proofErr w:type="spellStart"/>
-      <w:r>
-        <w:t>pivot_longer</w:t>
-      </w:r>
-      <w:proofErr w:type="spellEnd"/>
-      <w:r>
-        <w:t>()</w:t>
+      <w:r>
+        <w:t>Pivot_wider() + pivot_longer()</w:t>
       </w:r>
     </w:p>
     <w:p>
@@ -561,15 +513,7 @@
         </w:numPr>
       </w:pPr>
       <w:r>
-        <w:t xml:space="preserve">Explain layering of </w:t>
-      </w:r>
-      <w:proofErr w:type="spellStart"/>
-      <w:r>
-        <w:t>geom</w:t>
-      </w:r>
-      <w:proofErr w:type="spellEnd"/>
-      <w:r>
-        <w:t>_ objects</w:t>
+        <w:t>Explain layering of geom_ objects</w:t>
       </w:r>
     </w:p>
     <w:p>
@@ -604,13 +548,8 @@
           <w:numId w:val="1"/>
         </w:numPr>
       </w:pPr>
-      <w:proofErr w:type="gramStart"/>
-      <w:r>
-        <w:t>Theme(</w:t>
-      </w:r>
-      <w:proofErr w:type="gramEnd"/>
-      <w:r>
-        <w:t xml:space="preserve">) </w:t>
+      <w:r>
+        <w:t xml:space="preserve">Theme() </w:t>
       </w:r>
     </w:p>
     <w:p>
@@ -634,15 +573,7 @@
         </w:numPr>
       </w:pPr>
       <w:r>
-        <w:t xml:space="preserve">Color </w:t>
-      </w:r>
-      <w:proofErr w:type="gramStart"/>
-      <w:r>
-        <w:t>palettes</w:t>
-      </w:r>
-      <w:proofErr w:type="gramEnd"/>
-      <w:r>
-        <w:t xml:space="preserve"> </w:t>
+        <w:t xml:space="preserve">Color palettes </w:t>
       </w:r>
     </w:p>
     <w:p>
@@ -673,17 +604,7 @@
         </w:rPr>
       </w:pPr>
       <w:r>
-        <w:t xml:space="preserve">Applying </w:t>
-      </w:r>
-      <w:proofErr w:type="spellStart"/>
-      <w:proofErr w:type="gramStart"/>
-      <w:r>
-        <w:t>as.Date</w:t>
-      </w:r>
-      <w:proofErr w:type="spellEnd"/>
-      <w:proofErr w:type="gramEnd"/>
-      <w:r>
-        <w:t>()</w:t>
+        <w:t>Applying as.Date()</w:t>
       </w:r>
     </w:p>
     <w:p>
@@ -698,29 +619,8 @@
           <w:bCs/>
         </w:rPr>
       </w:pPr>
-      <w:proofErr w:type="spellStart"/>
-      <w:r>
-        <w:t>Pivot_</w:t>
-      </w:r>
-      <w:proofErr w:type="gramStart"/>
-      <w:r>
-        <w:t>wider</w:t>
-      </w:r>
-      <w:proofErr w:type="spellEnd"/>
-      <w:r>
-        <w:t>(</w:t>
-      </w:r>
-      <w:proofErr w:type="gramEnd"/>
-      <w:r>
-        <w:t xml:space="preserve">) + </w:t>
-      </w:r>
-      <w:proofErr w:type="spellStart"/>
-      <w:r>
-        <w:t>pivot_longer</w:t>
-      </w:r>
-      <w:proofErr w:type="spellEnd"/>
-      <w:r>
-        <w:t>()</w:t>
+      <w:r>
+        <w:t>Pivot_wider() + pivot_longer()</w:t>
       </w:r>
     </w:p>
     <w:p>
@@ -736,13 +636,8 @@
         </w:rPr>
       </w:pPr>
       <w:r>
-        <w:t xml:space="preserve">Building first </w:t>
-      </w:r>
-      <w:proofErr w:type="spellStart"/>
-      <w:r>
-        <w:t>ggplot</w:t>
-      </w:r>
-      <w:proofErr w:type="spellEnd"/>
+        <w:t>Building first ggplot</w:t>
+      </w:r>
     </w:p>
     <w:p>
       <w:pPr>

</xml_diff>